<commit_message>
part of lab report 3! it won't run right on my computer, gotta get my screenshots from the lab comp. no big
</commit_message>
<xml_diff>
--- a/Lab 3.docx
+++ b/Lab 3.docx
@@ -80,11 +80,6 @@
       </w:r>
     </w:p>
     <w:p>
-      <w:pPr>
-        <w:rPr>
-          <w:color w:val="76923C" w:themeColor="accent3" w:themeShade="BF"/>
-        </w:rPr>
-      </w:pPr>
       <w:r>
         <w:rPr>
           <w:b/>
@@ -92,76 +87,19 @@
         <w:tab/>
       </w:r>
       <w:r>
-        <w:rPr>
-          <w:color w:val="76923C" w:themeColor="accent3" w:themeShade="BF"/>
-        </w:rPr>
         <w:t>T</w:t>
       </w:r>
       <w:r>
-        <w:rPr>
-          <w:color w:val="76923C" w:themeColor="accent3" w:themeShade="BF"/>
-        </w:rPr>
         <w:t xml:space="preserve">he objective of this lab was to </w:t>
       </w:r>
       <w:r>
-        <w:rPr>
-          <w:color w:val="76923C" w:themeColor="accent3" w:themeShade="BF"/>
-        </w:rPr>
-        <w:t>familiarize students with Arithmetic-Logic Units (ALUs) by writing</w:t>
-      </w:r>
-      <w:r>
-        <w:rPr>
-          <w:color w:val="76923C" w:themeColor="accent3" w:themeShade="BF"/>
-        </w:rPr>
-        <w:t xml:space="preserve"> VHDL code to implement</w:t>
-      </w:r>
-      <w:r>
-        <w:rPr>
-          <w:color w:val="76923C" w:themeColor="accent3" w:themeShade="BF"/>
-        </w:rPr>
-        <w:t xml:space="preserve"> and test</w:t>
-      </w:r>
-      <w:r>
-        <w:rPr>
-          <w:color w:val="76923C" w:themeColor="accent3" w:themeShade="BF"/>
-        </w:rPr>
-        <w:t xml:space="preserve"> a 16-bit ALU</w:t>
-      </w:r>
-      <w:r>
-        <w:rPr>
-          <w:color w:val="76923C" w:themeColor="accent3" w:themeShade="BF"/>
-        </w:rPr>
-        <w:t xml:space="preserve"> with four function</w:t>
-      </w:r>
-      <w:r>
-        <w:rPr>
-          <w:color w:val="76923C" w:themeColor="accent3" w:themeShade="BF"/>
-        </w:rPr>
-        <w:t>s: addition, subtraction, the logical AND</w:t>
-      </w:r>
-      <w:r>
-        <w:rPr>
-          <w:color w:val="76923C" w:themeColor="accent3" w:themeShade="BF"/>
-        </w:rPr>
-        <w:t>, and</w:t>
-      </w:r>
-      <w:r>
-        <w:rPr>
-          <w:color w:val="76923C" w:themeColor="accent3" w:themeShade="BF"/>
-        </w:rPr>
-        <w:t xml:space="preserve"> the logical OR</w:t>
-      </w:r>
-      <w:r>
-        <w:rPr>
-          <w:color w:val="76923C" w:themeColor="accent3" w:themeShade="BF"/>
-        </w:rPr>
-        <w:t>.</w:t>
-      </w:r>
-      <w:r>
-        <w:rPr>
-          <w:color w:val="76923C" w:themeColor="accent3" w:themeShade="BF"/>
-        </w:rPr>
-        <w:t xml:space="preserve"> </w:t>
+        <w:t xml:space="preserve">familiarize students with </w:t>
+      </w:r>
+      <w:r>
+        <w:t>a register file for a 16-bit register. The register was tr</w:t>
+      </w:r>
+      <w:r>
+        <w:t>eated as an array with 16 slots, since the addresses taken into the register file were 4 bits and the decimal number range that 4 bits can represent in binary is [0, 15].</w:t>
       </w:r>
     </w:p>
     <w:p>
@@ -190,16 +128,48 @@
         <w:tab/>
       </w:r>
       <w:r>
-        <w:rPr>
-          <w:color w:val="76923C" w:themeColor="accent3" w:themeShade="BF"/>
-        </w:rPr>
-        <w:t>The ALU took in two 16-bit vectors as inputs for the functions and one 2-bit selector to choose which function to perform. The result was outputted as a 16-bit vector, and the carry-out for addition/subtraction was outputted as a 1-bit number. Also, three values were outputted indicating whether the first input value was (1) greater than, (2) less than, or (3) equal to the second value.</w:t>
-      </w:r>
-      <w:r>
-        <w:rPr>
-          <w:color w:val="76923C" w:themeColor="accent3" w:themeShade="BF"/>
-        </w:rPr>
-        <w:t xml:space="preserve"> </w:t>
+        <w:t>The register file was meant to take in a 16-bit input, a_data, and load that input into the specified register address, a_addr, for it when the load input was high</w:t>
+      </w:r>
+      <w:r>
+        <w:t xml:space="preserve"> and the clock’s edge was rising</w:t>
+      </w:r>
+      <w:r>
+        <w:t>. The register file also outputted the data stored in two register addresses, b_addr and c_addr, to 16-bit outputs b_data and c_data, respectively.</w:t>
+      </w:r>
+      <w:r>
+        <w:t xml:space="preserve"> A_addr, b_addr, and c_addr were all 4-bit inputs. The register also </w:t>
+      </w:r>
+      <w:r>
+        <w:t>implemented</w:t>
+      </w:r>
+      <w:r>
+        <w:t xml:space="preserve"> an asynchronous clear</w:t>
+      </w:r>
+      <w:r>
+        <w:t xml:space="preserve"> which</w:t>
+      </w:r>
+      <w:r>
+        <w:t>, regardless of the clock edge</w:t>
+      </w:r>
+      <w:bookmarkStart w:id="0" w:name="_GoBack"/>
+      <w:bookmarkEnd w:id="0"/>
+      <w:r>
+        <w:t>,</w:t>
+      </w:r>
+      <w:r>
+        <w:t xml:space="preserve"> set all registers to 0, except for register 1 which stayed set to “0000 0000 0000 0001”.</w:t>
+      </w:r>
+      <w:r>
+        <w:t xml:space="preserve"> Register 0 was set to “0000 0000 0000 0000”, and </w:t>
+      </w:r>
+      <w:r>
+        <w:t xml:space="preserve">it (as well as register 1) </w:t>
+      </w:r>
+      <w:r>
+        <w:t xml:space="preserve">did not change even when a_addr </w:t>
+      </w:r>
+      <w:r>
+        <w:t>was set to load a_data into those registers.</w:t>
       </w:r>
     </w:p>
     <w:p>
@@ -216,11 +186,6 @@
       </w:r>
     </w:p>
     <w:p>
-      <w:pPr>
-        <w:rPr>
-          <w:color w:val="76923C" w:themeColor="accent3" w:themeShade="BF"/>
-        </w:rPr>
-      </w:pPr>
       <w:r>
         <w:rPr>
           <w:b/>
@@ -228,76 +193,10 @@
         <w:tab/>
       </w:r>
       <w:r>
-        <w:rPr>
-          <w:color w:val="76923C" w:themeColor="accent3" w:themeShade="BF"/>
-        </w:rPr>
-        <w:t xml:space="preserve">For the ALU, the two inputs were added and subtracted using the </w:t>
-      </w:r>
-      <w:proofErr w:type="spellStart"/>
-      <w:r>
-        <w:rPr>
-          <w:color w:val="76923C" w:themeColor="accent3" w:themeShade="BF"/>
-        </w:rPr>
-        <w:t>ieee.std_</w:t>
-      </w:r>
-      <w:r>
-        <w:rPr>
-          <w:color w:val="76923C" w:themeColor="accent3" w:themeShade="BF"/>
-        </w:rPr>
-        <w:t>signed.all</w:t>
-      </w:r>
-      <w:proofErr w:type="spellEnd"/>
-      <w:r>
-        <w:rPr>
-          <w:color w:val="76923C" w:themeColor="accent3" w:themeShade="BF"/>
-        </w:rPr>
-        <w:t xml:space="preserve"> library. In class, we described the ALU as being similar to a multiplexer. The select was used to choose which function to complete on the inputs. In order to calculate the carry-out, the inputs were changed to 17-bit integers, and the sum and difference of the two were saved as 17-bit signals. The carry-out</w:t>
-      </w:r>
-      <w:r>
-        <w:rPr>
-          <w:color w:val="76923C" w:themeColor="accent3" w:themeShade="BF"/>
-        </w:rPr>
-        <w:t xml:space="preserve"> was assigned to the most significant bit</w:t>
-      </w:r>
-      <w:r>
-        <w:rPr>
-          <w:color w:val="76923C" w:themeColor="accent3" w:themeShade="BF"/>
-        </w:rPr>
-        <w:t>. If there was no carry-out, or the operations didn’t allow carry-out, then the carry-out was assigned to 0.</w:t>
-      </w:r>
-      <w:r>
-        <w:rPr>
-          <w:color w:val="76923C" w:themeColor="accent3" w:themeShade="BF"/>
-        </w:rPr>
-        <w:t xml:space="preserve"> </w:t>
-      </w:r>
-    </w:p>
-    <w:p>
-      <w:pPr>
-        <w:rPr>
-          <w:color w:val="76923C" w:themeColor="accent3" w:themeShade="BF"/>
-        </w:rPr>
-      </w:pPr>
-      <w:r>
-        <w:rPr>
-          <w:color w:val="76923C" w:themeColor="accent3" w:themeShade="BF"/>
-        </w:rPr>
-        <w:tab/>
-        <w:t xml:space="preserve">Whether overflow occurred was also outputted. If the two 16-bit inputs were the same sign and the sum of them had a different sign, then the overflow was set to one. For subtraction, if the first input had the same sign as the </w:t>
-      </w:r>
-      <w:proofErr w:type="spellStart"/>
-      <w:r>
-        <w:rPr>
-          <w:color w:val="76923C" w:themeColor="accent3" w:themeShade="BF"/>
-        </w:rPr>
-        <w:t>not</w:t>
-      </w:r>
-      <w:proofErr w:type="spellEnd"/>
-      <w:r>
-        <w:rPr>
-          <w:color w:val="76923C" w:themeColor="accent3" w:themeShade="BF"/>
-        </w:rPr>
-        <w:t xml:space="preserve"> of the second, and their difference had a different sign, then overflow occurred.</w:t>
+        <w:t xml:space="preserve">The register file’s register was an array of size 16. Register 0 was set to all 0s. Register 1 was set to “0000 0000 0000 0001”. </w:t>
+      </w:r>
+      <w:r>
+        <w:t xml:space="preserve">Every time load was high and a_data was being loaded into register a_addr, the values of registers 0 and 1 were reset to the above values. Because of this, registers 0 and 1 couldn’t be changed. </w:t>
       </w:r>
     </w:p>
     <w:p>
@@ -450,9 +349,15 @@
         <w:rPr>
           <w:color w:val="76923C" w:themeColor="accent3" w:themeShade="BF"/>
         </w:rPr>
+        <w:tab/>
+        <w:t xml:space="preserve">For the first part of this waveform, two very large negative numbers were added together. There was carryout and overflow. The two numbers were equal to each other. For the second part, </w:t>
+      </w:r>
+      <w:r>
+        <w:rPr>
+          <w:color w:val="76923C" w:themeColor="accent3" w:themeShade="BF"/>
+        </w:rPr>
         <w:lastRenderedPageBreak/>
-        <w:tab/>
-        <w:t>For the first part of this waveform, two very large negative numbers were added together. There was carryout and overflow. The two numbers were equal to each other. For the second part, there was no carryout, but there was overflow. For the third part, the first input was more than the second input. There was no carryout, but there was overflow. For the fourth part, the second number was added to 0. There was no carryout or overflow.</w:t>
+        <w:t>there was no carryout, but there was overflow. For the third part, the first input was more than the second input. There was no carryout, but there was overflow. For the fourth part, the second number was added to 0. There was no carryout or overflow.</w:t>
       </w:r>
     </w:p>
     <w:p>
@@ -569,21 +474,7 @@
         <w:rPr>
           <w:color w:val="76923C" w:themeColor="accent3" w:themeShade="BF"/>
         </w:rPr>
-        <w:t xml:space="preserve">For the first test case of this function, a large positive number was subtracted from a large negative number. There was no carryout, and the first number was less than the second one. There was overflow. The second test case involved a small positive number subtracted from a large negative number. There was overflow, but no carryout. The third test case subtracted 0 from a negative number. The result was the same negative number. No carryout, no overflow, and the first number </w:t>
-      </w:r>
-      <w:proofErr w:type="gramStart"/>
-      <w:r>
-        <w:rPr>
-          <w:color w:val="76923C" w:themeColor="accent3" w:themeShade="BF"/>
-        </w:rPr>
-        <w:t>was</w:t>
-      </w:r>
-      <w:proofErr w:type="gramEnd"/>
-      <w:r>
-        <w:rPr>
-          <w:color w:val="76923C" w:themeColor="accent3" w:themeShade="BF"/>
-        </w:rPr>
-        <w:t xml:space="preserve"> less than the second one. The fourth test case involved a smaller positive number subtracted from a larger one. There was no carryout or overflow. </w:t>
+        <w:t xml:space="preserve">For the first test case of this function, a large positive number was subtracted from a large negative number. There was no carryout, and the first number was less than the second one. There was overflow. The second test case involved a small positive number subtracted from a large negative number. There was overflow, but no carryout. The third test case subtracted 0 from a negative number. The result was the same negative number. No carryout, no overflow, and the first number was less than the second one. The fourth test case involved a smaller positive number subtracted from a larger one. There was no carryout or overflow. </w:t>
       </w:r>
     </w:p>
     <w:p>
@@ -597,21 +488,7 @@
           <w:color w:val="76923C" w:themeColor="accent3" w:themeShade="BF"/>
         </w:rPr>
         <w:tab/>
-        <w:t xml:space="preserve">The third </w:t>
-      </w:r>
-      <w:proofErr w:type="gramStart"/>
-      <w:r>
-        <w:rPr>
-          <w:color w:val="76923C" w:themeColor="accent3" w:themeShade="BF"/>
-        </w:rPr>
-        <w:t>function was the logical AND function</w:t>
-      </w:r>
-      <w:proofErr w:type="gramEnd"/>
-      <w:r>
-        <w:rPr>
-          <w:color w:val="76923C" w:themeColor="accent3" w:themeShade="BF"/>
-        </w:rPr>
-        <w:t>. The waveform testing this is shown in Figure 3 below.</w:t>
+        <w:t>The third function was the logical AND function. The waveform testing this is shown in Figure 3 below.</w:t>
       </w:r>
     </w:p>
     <w:p>
@@ -719,49 +596,7 @@
         <w:rPr>
           <w:color w:val="76923C" w:themeColor="accent3" w:themeShade="BF"/>
         </w:rPr>
-        <w:t xml:space="preserve">on had no carryout or overflow. The first test case for </w:t>
-      </w:r>
-      <w:proofErr w:type="gramStart"/>
-      <w:r>
-        <w:rPr>
-          <w:color w:val="76923C" w:themeColor="accent3" w:themeShade="BF"/>
-        </w:rPr>
-        <w:t>this</w:t>
-      </w:r>
-      <w:proofErr w:type="gramEnd"/>
-      <w:r>
-        <w:rPr>
-          <w:color w:val="76923C" w:themeColor="accent3" w:themeShade="BF"/>
-        </w:rPr>
-        <w:t xml:space="preserve"> function </w:t>
-      </w:r>
-      <w:proofErr w:type="spellStart"/>
-      <w:r>
-        <w:rPr>
-          <w:color w:val="76923C" w:themeColor="accent3" w:themeShade="BF"/>
-        </w:rPr>
-        <w:t>anded</w:t>
-      </w:r>
-      <w:proofErr w:type="spellEnd"/>
-      <w:r>
-        <w:rPr>
-          <w:color w:val="76923C" w:themeColor="accent3" w:themeShade="BF"/>
-        </w:rPr>
-        <w:t xml:space="preserve"> two nonzero numbers together. The result was 1. The next three test cases </w:t>
-      </w:r>
-      <w:proofErr w:type="spellStart"/>
-      <w:r>
-        <w:rPr>
-          <w:color w:val="76923C" w:themeColor="accent3" w:themeShade="BF"/>
-        </w:rPr>
-        <w:t>anded</w:t>
-      </w:r>
-      <w:proofErr w:type="spellEnd"/>
-      <w:r>
-        <w:rPr>
-          <w:color w:val="76923C" w:themeColor="accent3" w:themeShade="BF"/>
-        </w:rPr>
-        <w:t xml:space="preserve"> a number with 0, so the result was 0 for each of them. </w:t>
+        <w:t xml:space="preserve">on had no carryout or overflow. The first test case for this function anded two nonzero numbers together. The result was 1. The next three test cases anded a number with 0, so the result was 0 for each of them. </w:t>
       </w:r>
     </w:p>
     <w:p>
@@ -776,21 +611,7 @@
         </w:rPr>
         <w:lastRenderedPageBreak/>
         <w:tab/>
-        <w:t xml:space="preserve">The last </w:t>
-      </w:r>
-      <w:proofErr w:type="gramStart"/>
-      <w:r>
-        <w:rPr>
-          <w:color w:val="76923C" w:themeColor="accent3" w:themeShade="BF"/>
-        </w:rPr>
-        <w:t>function was the logical OR function</w:t>
-      </w:r>
-      <w:proofErr w:type="gramEnd"/>
-      <w:r>
-        <w:rPr>
-          <w:color w:val="76923C" w:themeColor="accent3" w:themeShade="BF"/>
-        </w:rPr>
-        <w:t>. The waveform for this function is shown in Figure 4 below.</w:t>
+        <w:t>The last function was the logical OR function. The waveform for this function is shown in Figure 4 below.</w:t>
       </w:r>
     </w:p>
     <w:p>
@@ -887,47 +708,17 @@
         </w:rPr>
         <w:tab/>
       </w:r>
-      <w:proofErr w:type="gramStart"/>
-      <w:r>
-        <w:rPr>
-          <w:color w:val="76923C" w:themeColor="accent3" w:themeShade="BF"/>
-        </w:rPr>
-        <w:t>The first, seco</w:t>
-      </w:r>
-      <w:bookmarkStart w:id="0" w:name="_GoBack"/>
-      <w:bookmarkEnd w:id="0"/>
-      <w:r>
-        <w:rPr>
-          <w:color w:val="76923C" w:themeColor="accent3" w:themeShade="BF"/>
-        </w:rPr>
-        <w:t xml:space="preserve">nd, and fourth test cases for this function </w:t>
-      </w:r>
-      <w:proofErr w:type="spellStart"/>
-      <w:r>
-        <w:rPr>
-          <w:color w:val="76923C" w:themeColor="accent3" w:themeShade="BF"/>
-        </w:rPr>
-        <w:t>ORed</w:t>
-      </w:r>
-      <w:proofErr w:type="spellEnd"/>
-      <w:r>
-        <w:rPr>
-          <w:color w:val="76923C" w:themeColor="accent3" w:themeShade="BF"/>
-        </w:rPr>
-        <w:t xml:space="preserve"> a num</w:t>
-      </w:r>
-      <w:r>
-        <w:rPr>
-          <w:color w:val="76923C" w:themeColor="accent3" w:themeShade="BF"/>
-        </w:rPr>
-        <w:t>ber with a nonzero number.</w:t>
-      </w:r>
-      <w:proofErr w:type="gramEnd"/>
-      <w:r>
-        <w:rPr>
-          <w:color w:val="76923C" w:themeColor="accent3" w:themeShade="BF"/>
-        </w:rPr>
-        <w:t xml:space="preserve"> The </w:t>
+      <w:r>
+        <w:rPr>
+          <w:color w:val="76923C" w:themeColor="accent3" w:themeShade="BF"/>
+        </w:rPr>
+        <w:t>The first, second, and fourth test cases for this function ORed a num</w:t>
+      </w:r>
+      <w:r>
+        <w:rPr>
+          <w:color w:val="76923C" w:themeColor="accent3" w:themeShade="BF"/>
+        </w:rPr>
+        <w:t xml:space="preserve">ber with a nonzero number. The </w:t>
       </w:r>
       <w:r>
         <w:rPr>
@@ -957,21 +748,7 @@
         <w:rPr>
           <w:color w:val="76923C" w:themeColor="accent3" w:themeShade="BF"/>
         </w:rPr>
-        <w:t xml:space="preserve">In the third test case for this function, two zeros were </w:t>
-      </w:r>
-      <w:proofErr w:type="spellStart"/>
-      <w:r>
-        <w:rPr>
-          <w:color w:val="76923C" w:themeColor="accent3" w:themeShade="BF"/>
-        </w:rPr>
-        <w:t>ORed</w:t>
-      </w:r>
-      <w:proofErr w:type="spellEnd"/>
-      <w:r>
-        <w:rPr>
-          <w:color w:val="76923C" w:themeColor="accent3" w:themeShade="BF"/>
-        </w:rPr>
-        <w:t xml:space="preserve"> together, and the result was 0.</w:t>
+        <w:t>In the third test case for this function, two zeros were ORed together, and the result was 0.</w:t>
       </w:r>
     </w:p>
     <w:p>

</xml_diff>